<commit_message>
adiciona relacionamento produto e pedido
</commit_message>
<xml_diff>
--- a/Resumo.docx
+++ b/Resumo.docx
@@ -65,7 +65,23 @@
     </w:p>
     <w:p>
       <w:r>
-        <w:t xml:space="preserve">No comando de create table de uma </w:t>
+        <w:t xml:space="preserve">No comando de </w:t>
+      </w:r>
+      <w:proofErr w:type="spellStart"/>
+      <w:r>
+        <w:t>create</w:t>
+      </w:r>
+      <w:proofErr w:type="spellEnd"/>
+      <w:r>
+        <w:t xml:space="preserve"> </w:t>
+      </w:r>
+      <w:proofErr w:type="spellStart"/>
+      <w:r>
+        <w:t>table</w:t>
+      </w:r>
+      <w:proofErr w:type="spellEnd"/>
+      <w:r>
+        <w:t xml:space="preserve"> de uma </w:t>
       </w:r>
       <w:r>
         <w:t>está</w:t>
@@ -91,18 +107,35 @@
     </w:p>
     <w:p>
       <w:r>
-        <w:t>A JPA e o Hibernate fazem o meio de campo entre nossos objetos e o banco de dados</w:t>
-      </w:r>
-    </w:p>
-    <w:p>
-      <w:r>
-        <w:t>1 entity manager por requisição (thread)</w:t>
+        <w:t xml:space="preserve">A JPA e o </w:t>
+      </w:r>
+      <w:proofErr w:type="spellStart"/>
+      <w:r>
+        <w:t>Hibernate</w:t>
+      </w:r>
+      <w:proofErr w:type="spellEnd"/>
+      <w:r>
+        <w:t xml:space="preserve"> fazem o meio de campo entre nossos objetos e o banco de dados</w:t>
+      </w:r>
+    </w:p>
+    <w:p>
+      <w:r>
+        <w:t xml:space="preserve">1 </w:t>
+      </w:r>
+      <w:proofErr w:type="spellStart"/>
+      <w:r>
+        <w:t>entity</w:t>
+      </w:r>
+      <w:proofErr w:type="spellEnd"/>
+      <w:r>
+        <w:t xml:space="preserve"> manager por requisição (thread)</w:t>
       </w:r>
     </w:p>
     <w:p>
       <w:r>
         <w:t xml:space="preserve">Sempre de preferência aos impostos do </w:t>
       </w:r>
+      <w:proofErr w:type="spellStart"/>
       <w:r>
         <w:rPr>
           <w:b/>
@@ -111,6 +144,7 @@
         </w:rPr>
         <w:t>Javax.persistence</w:t>
       </w:r>
+      <w:proofErr w:type="spellEnd"/>
     </w:p>
     <w:p>
       <w:r>
@@ -164,7 +198,15 @@
         </w:r>
       </w:hyperlink>
       <w:r>
-        <w:t xml:space="preserve"> e na url coloque: </w:t>
+        <w:t xml:space="preserve"> e na </w:t>
+      </w:r>
+      <w:proofErr w:type="spellStart"/>
+      <w:r>
+        <w:t>url</w:t>
+      </w:r>
+      <w:proofErr w:type="spellEnd"/>
+      <w:r>
+        <w:t xml:space="preserve"> coloque: </w:t>
       </w:r>
       <w:r>
         <w:t>jdbc:h2:mem:testdb</w:t>
@@ -199,13 +241,23 @@
       <w:r>
         <w:t xml:space="preserve">A </w:t>
       </w:r>
-      <w:r>
-        <w:rPr>
-          <w:b/>
-          <w:bCs/>
-          <w:color w:val="FF0000"/>
-        </w:rPr>
-        <w:t>Foreing Key</w:t>
+      <w:proofErr w:type="spellStart"/>
+      <w:r>
+        <w:rPr>
+          <w:b/>
+          <w:bCs/>
+          <w:color w:val="FF0000"/>
+        </w:rPr>
+        <w:t>Foreing</w:t>
+      </w:r>
+      <w:proofErr w:type="spellEnd"/>
+      <w:r>
+        <w:rPr>
+          <w:b/>
+          <w:bCs/>
+          <w:color w:val="FF0000"/>
+        </w:rPr>
+        <w:t xml:space="preserve"> Key</w:t>
       </w:r>
       <w:r>
         <w:rPr>
@@ -216,9 +268,11 @@
       <w:r>
         <w:t xml:space="preserve">ficara no lado N da relação, ou seja, pedidos terá o atributo </w:t>
       </w:r>
+      <w:proofErr w:type="spellStart"/>
       <w:r>
         <w:t>client</w:t>
       </w:r>
+      <w:proofErr w:type="spellEnd"/>
       <w:r>
         <w:t>.</w:t>
       </w:r>
@@ -286,13 +340,186 @@
           <w:color w:val="FF0000"/>
           <w:lang w:val="en-US"/>
         </w:rPr>
-        <w:t>@JoinColumn</w:t>
-      </w:r>
-      <w:r>
-        <w:rPr>
-          <w:lang w:val="en-US"/>
-        </w:rPr>
-        <w:t>(name = "client_id")</w:t>
+        <w:t>@</w:t>
+      </w:r>
+      <w:proofErr w:type="gramStart"/>
+      <w:r>
+        <w:rPr>
+          <w:b/>
+          <w:bCs/>
+          <w:color w:val="FF0000"/>
+          <w:lang w:val="en-US"/>
+        </w:rPr>
+        <w:t>JoinColumn</w:t>
+      </w:r>
+      <w:r>
+        <w:rPr>
+          <w:lang w:val="en-US"/>
+        </w:rPr>
+        <w:t>(</w:t>
+      </w:r>
+      <w:proofErr w:type="gramEnd"/>
+      <w:r>
+        <w:rPr>
+          <w:lang w:val="en-US"/>
+        </w:rPr>
+        <w:t>name = "</w:t>
+      </w:r>
+      <w:proofErr w:type="spellStart"/>
+      <w:r>
+        <w:rPr>
+          <w:lang w:val="en-US"/>
+        </w:rPr>
+        <w:t>client_id</w:t>
+      </w:r>
+      <w:proofErr w:type="spellEnd"/>
+      <w:r>
+        <w:rPr>
+          <w:lang w:val="en-US"/>
+        </w:rPr>
+        <w:t>")</w:t>
+      </w:r>
+    </w:p>
+    <w:p>
+      <w:pPr>
+        <w:jc w:val="both"/>
+      </w:pPr>
+      <w:proofErr w:type="spellStart"/>
+      <w:r>
+        <w:t>private</w:t>
+      </w:r>
+      <w:proofErr w:type="spellEnd"/>
+      <w:r>
+        <w:t xml:space="preserve"> </w:t>
+      </w:r>
+      <w:proofErr w:type="spellStart"/>
+      <w:r>
+        <w:rPr>
+          <w:b/>
+          <w:bCs/>
+          <w:color w:val="00B050"/>
+        </w:rPr>
+        <w:t>User</w:t>
+      </w:r>
+      <w:proofErr w:type="spellEnd"/>
+      <w:r>
+        <w:rPr>
+          <w:color w:val="00B050"/>
+        </w:rPr>
+        <w:t xml:space="preserve"> </w:t>
+      </w:r>
+      <w:proofErr w:type="spellStart"/>
+      <w:r>
+        <w:rPr>
+          <w:b/>
+          <w:bCs/>
+          <w:color w:val="0B769F" w:themeColor="accent4" w:themeShade="BF"/>
+        </w:rPr>
+        <w:t>client</w:t>
+      </w:r>
+      <w:proofErr w:type="spellEnd"/>
+      <w:r>
+        <w:t>;</w:t>
+      </w:r>
+    </w:p>
+    <w:p>
+      <w:pPr>
+        <w:jc w:val="both"/>
+      </w:pPr>
+    </w:p>
+    <w:p>
+      <w:pPr>
+        <w:jc w:val="both"/>
+        <w:rPr>
+          <w:b/>
+          <w:bCs/>
+        </w:rPr>
+      </w:pPr>
+      <w:r>
+        <w:rPr>
+          <w:b/>
+          <w:bCs/>
+          <w:highlight w:val="yellow"/>
+        </w:rPr>
+        <w:t>No outro lado:</w:t>
+      </w:r>
+      <w:r>
+        <w:rPr>
+          <w:b/>
+          <w:bCs/>
+        </w:rPr>
+        <w:t xml:space="preserve"> Tem </w:t>
+      </w:r>
+      <w:r>
+        <w:rPr>
+          <w:b/>
+          <w:bCs/>
+        </w:rPr>
+        <w:t xml:space="preserve">o @OneToMany com </w:t>
+      </w:r>
+      <w:proofErr w:type="spellStart"/>
+      <w:r>
+        <w:rPr>
+          <w:b/>
+          <w:bCs/>
+        </w:rPr>
+        <w:t>mappedBy</w:t>
+      </w:r>
+      <w:proofErr w:type="spellEnd"/>
+    </w:p>
+    <w:p>
+      <w:pPr>
+        <w:jc w:val="both"/>
+        <w:rPr>
+          <w:lang w:val="en-US"/>
+        </w:rPr>
+      </w:pPr>
+      <w:r>
+        <w:rPr>
+          <w:b/>
+          <w:bCs/>
+          <w:color w:val="FF0000"/>
+          <w:lang w:val="en-US"/>
+        </w:rPr>
+        <w:t>@</w:t>
+      </w:r>
+      <w:proofErr w:type="gramStart"/>
+      <w:r>
+        <w:rPr>
+          <w:b/>
+          <w:bCs/>
+          <w:color w:val="FF0000"/>
+          <w:lang w:val="en-US"/>
+        </w:rPr>
+        <w:t>OneToMany</w:t>
+      </w:r>
+      <w:r>
+        <w:rPr>
+          <w:lang w:val="en-US"/>
+        </w:rPr>
+        <w:t>(</w:t>
+      </w:r>
+      <w:proofErr w:type="gramEnd"/>
+      <w:r>
+        <w:rPr>
+          <w:lang w:val="en-US"/>
+        </w:rPr>
+        <w:t>mappedBy = "</w:t>
+      </w:r>
+      <w:r>
+        <w:rPr>
+          <w:b/>
+          <w:bCs/>
+          <w:color w:val="0B769F" w:themeColor="accent4" w:themeShade="BF"/>
+          <w:lang w:val="en-US"/>
+        </w:rPr>
+        <w:t>client</w:t>
+      </w:r>
+      <w:r>
+        <w:rPr>
+          <w:lang w:val="en-US"/>
+        </w:rPr>
+        <w:t>")</w:t>
       </w:r>
     </w:p>
     <w:p>
@@ -315,139 +542,56 @@
           <w:color w:val="00B050"/>
           <w:lang w:val="en-US"/>
         </w:rPr>
-        <w:t>User</w:t>
-      </w:r>
-      <w:r>
-        <w:rPr>
+        <w:t>List</w:t>
+      </w:r>
+      <w:r>
+        <w:rPr>
+          <w:lang w:val="en-US"/>
+        </w:rPr>
+        <w:t>&lt;</w:t>
+      </w:r>
+      <w:r>
+        <w:rPr>
+          <w:b/>
+          <w:bCs/>
           <w:color w:val="00B050"/>
           <w:lang w:val="en-US"/>
         </w:rPr>
-        <w:t xml:space="preserve"> </w:t>
-      </w:r>
-      <w:r>
-        <w:rPr>
-          <w:b/>
-          <w:bCs/>
-          <w:color w:val="0B769F" w:themeColor="accent4" w:themeShade="BF"/>
-          <w:lang w:val="en-US"/>
-        </w:rPr>
-        <w:t>client</w:t>
-      </w:r>
-      <w:r>
-        <w:rPr>
-          <w:lang w:val="en-US"/>
-        </w:rPr>
-        <w:t>;</w:t>
-      </w:r>
-    </w:p>
-    <w:p>
-      <w:pPr>
-        <w:jc w:val="both"/>
-        <w:rPr>
-          <w:lang w:val="en-US"/>
-        </w:rPr>
-      </w:pPr>
-    </w:p>
-    <w:p>
-      <w:pPr>
-        <w:jc w:val="both"/>
-        <w:rPr>
-          <w:b/>
-          <w:bCs/>
-        </w:rPr>
-      </w:pPr>
-      <w:r>
-        <w:rPr>
-          <w:b/>
-          <w:bCs/>
-          <w:highlight w:val="yellow"/>
-        </w:rPr>
-        <w:t>No outro lado:</w:t>
-      </w:r>
-      <w:r>
-        <w:rPr>
-          <w:b/>
-          <w:bCs/>
-        </w:rPr>
-        <w:t xml:space="preserve"> Tem </w:t>
-      </w:r>
-      <w:r>
-        <w:rPr>
-          <w:b/>
-          <w:bCs/>
-        </w:rPr>
-        <w:t>o @OneToMany com mappedBy</w:t>
-      </w:r>
-    </w:p>
-    <w:p>
-      <w:pPr>
-        <w:jc w:val="both"/>
-      </w:pPr>
-      <w:r>
-        <w:rPr>
-          <w:b/>
-          <w:bCs/>
-          <w:color w:val="FF0000"/>
-        </w:rPr>
-        <w:t>@OneToMany</w:t>
-      </w:r>
-      <w:r>
-        <w:t>(mappedBy = "</w:t>
-      </w:r>
-      <w:r>
-        <w:rPr>
-          <w:b/>
-          <w:bCs/>
-          <w:color w:val="0B769F" w:themeColor="accent4" w:themeShade="BF"/>
-        </w:rPr>
-        <w:t>client</w:t>
-      </w:r>
-      <w:r>
-        <w:t>")</w:t>
-      </w:r>
-    </w:p>
-    <w:p>
-      <w:pPr>
-        <w:jc w:val="both"/>
-        <w:rPr>
-          <w:lang w:val="en-US"/>
-        </w:rPr>
-      </w:pPr>
-      <w:r>
-        <w:rPr>
-          <w:lang w:val="en-US"/>
-        </w:rPr>
-        <w:t xml:space="preserve">private </w:t>
-      </w:r>
-      <w:r>
-        <w:rPr>
-          <w:b/>
-          <w:bCs/>
-          <w:color w:val="00B050"/>
-          <w:lang w:val="en-US"/>
-        </w:rPr>
-        <w:t>List</w:t>
-      </w:r>
+        <w:t>Order</w:t>
+      </w:r>
+      <w:r>
+        <w:rPr>
+          <w:lang w:val="en-US"/>
+        </w:rPr>
+        <w:t xml:space="preserve">&gt; orders = new </w:t>
+      </w:r>
+      <w:proofErr w:type="spellStart"/>
+      <w:r>
+        <w:rPr>
+          <w:lang w:val="en-US"/>
+        </w:rPr>
+        <w:t>ArrayList</w:t>
+      </w:r>
+      <w:proofErr w:type="spellEnd"/>
       <w:r>
         <w:rPr>
           <w:lang w:val="en-US"/>
         </w:rPr>
         <w:t>&lt;</w:t>
       </w:r>
-      <w:r>
-        <w:rPr>
-          <w:b/>
-          <w:bCs/>
-          <w:color w:val="00B050"/>
-          <w:lang w:val="en-US"/>
-        </w:rPr>
-        <w:t>Order</w:t>
-      </w:r>
-      <w:r>
-        <w:rPr>
-          <w:lang w:val="en-US"/>
-        </w:rPr>
-        <w:t>&gt; orders = new ArrayList&lt;&gt;();</w:t>
+      <w:proofErr w:type="gramStart"/>
+      <w:r>
+        <w:rPr>
+          <w:lang w:val="en-US"/>
+        </w:rPr>
+        <w:t>&gt;(</w:t>
+      </w:r>
+      <w:proofErr w:type="gramEnd"/>
+      <w:r>
+        <w:rPr>
+          <w:lang w:val="en-US"/>
+        </w:rPr>
+        <w:t>);</w:t>
       </w:r>
     </w:p>
     <w:p>
@@ -469,8 +613,9 @@
           <w:sz w:val="24"/>
           <w:szCs w:val="24"/>
         </w:rPr>
-        <w:t>IMPORTANTE: Não se cria o set para coleções, deve-se criar apenas o getter</w:t>
-      </w:r>
+        <w:t xml:space="preserve">IMPORTANTE: Não se cria o set para coleções, deve-se criar apenas o </w:t>
+      </w:r>
+      <w:proofErr w:type="spellStart"/>
       <w:r>
         <w:rPr>
           <w:b/>
@@ -479,6 +624,17 @@
           <w:sz w:val="24"/>
           <w:szCs w:val="24"/>
         </w:rPr>
+        <w:t>getter</w:t>
+      </w:r>
+      <w:proofErr w:type="spellEnd"/>
+      <w:r>
+        <w:rPr>
+          <w:b/>
+          <w:bCs/>
+          <w:color w:val="FF0000"/>
+          <w:sz w:val="24"/>
+          <w:szCs w:val="24"/>
+        </w:rPr>
         <w:t>, pois nunca trocamos uma lista, nós a manipulamos.</w:t>
       </w:r>
     </w:p>
@@ -524,7 +680,432 @@
           <w:lang w:val="en-US"/>
         </w:rPr>
         <w:lastRenderedPageBreak/>
-        <w:t>@Column(columnDefinition = "TIMESTAMP WITHOUT TIME ZONE")</w:t>
+        <w:t>@</w:t>
+      </w:r>
+      <w:proofErr w:type="gramStart"/>
+      <w:r>
+        <w:rPr>
+          <w:b/>
+          <w:bCs/>
+          <w:color w:val="FF0000"/>
+          <w:lang w:val="en-US"/>
+        </w:rPr>
+        <w:t>Column(</w:t>
+      </w:r>
+      <w:proofErr w:type="gramEnd"/>
+      <w:r>
+        <w:rPr>
+          <w:b/>
+          <w:bCs/>
+          <w:color w:val="FF0000"/>
+          <w:lang w:val="en-US"/>
+        </w:rPr>
+        <w:t>columnDefinition = "TIMESTAMP WITHOUT TIME ZONE")</w:t>
+      </w:r>
+    </w:p>
+    <w:p>
+      <w:pPr>
+        <w:jc w:val="both"/>
+      </w:pPr>
+      <w:proofErr w:type="spellStart"/>
+      <w:r>
+        <w:t>private</w:t>
+      </w:r>
+      <w:proofErr w:type="spellEnd"/>
+      <w:r>
+        <w:t xml:space="preserve"> </w:t>
+      </w:r>
+      <w:r>
+        <w:rPr>
+          <w:b/>
+          <w:bCs/>
+          <w:color w:val="00B050"/>
+        </w:rPr>
+        <w:t>Instant</w:t>
+      </w:r>
+      <w:r>
+        <w:rPr>
+          <w:color w:val="00B050"/>
+        </w:rPr>
+        <w:t xml:space="preserve"> </w:t>
+      </w:r>
+      <w:proofErr w:type="spellStart"/>
+      <w:r>
+        <w:t>moment</w:t>
+      </w:r>
+      <w:proofErr w:type="spellEnd"/>
+      <w:r>
+        <w:t>;</w:t>
+      </w:r>
+    </w:p>
+    <w:p>
+      <w:pPr>
+        <w:jc w:val="both"/>
+      </w:pPr>
+    </w:p>
+    <w:p>
+      <w:pPr>
+        <w:jc w:val="both"/>
+        <w:rPr>
+          <w:b/>
+          <w:bCs/>
+        </w:rPr>
+      </w:pPr>
+      <w:r>
+        <w:rPr>
+          <w:b/>
+          <w:bCs/>
+          <w:highlight w:val="yellow"/>
+        </w:rPr>
+        <w:t xml:space="preserve">Relacionamentos </w:t>
+      </w:r>
+      <w:r>
+        <w:rPr>
+          <w:b/>
+          <w:bCs/>
+          <w:highlight w:val="yellow"/>
+        </w:rPr>
+        <w:t>1</w:t>
+      </w:r>
+      <w:r>
+        <w:rPr>
+          <w:b/>
+          <w:bCs/>
+          <w:highlight w:val="yellow"/>
+        </w:rPr>
+        <w:t xml:space="preserve">:1 – </w:t>
+      </w:r>
+      <w:r>
+        <w:rPr>
+          <w:b/>
+          <w:bCs/>
+          <w:highlight w:val="yellow"/>
+        </w:rPr>
+        <w:t>Pedidos e Pagamentos</w:t>
+      </w:r>
+    </w:p>
+    <w:p>
+      <w:pPr>
+        <w:jc w:val="both"/>
+      </w:pPr>
+      <w:r>
+        <w:t xml:space="preserve">Ambos terão a </w:t>
+      </w:r>
+      <w:proofErr w:type="spellStart"/>
+      <w:r>
+        <w:t>annotation</w:t>
+      </w:r>
+      <w:proofErr w:type="spellEnd"/>
+      <w:r>
+        <w:t xml:space="preserve"> </w:t>
+      </w:r>
+      <w:r>
+        <w:rPr>
+          <w:b/>
+          <w:bCs/>
+          <w:color w:val="FF0000"/>
+        </w:rPr>
+        <w:t>@OneToOne</w:t>
+      </w:r>
+    </w:p>
+    <w:p>
+      <w:pPr>
+        <w:jc w:val="both"/>
+      </w:pPr>
+      <w:r>
+        <w:t xml:space="preserve">De acordo com o diagrama, o </w:t>
+      </w:r>
+      <w:r>
+        <w:rPr>
+          <w:color w:val="FF0000"/>
+        </w:rPr>
+        <w:t xml:space="preserve">pagamento </w:t>
+      </w:r>
+      <w:r>
+        <w:t xml:space="preserve">precisa ter no mínimo 1 pedido, portanto ele é </w:t>
+      </w:r>
+      <w:r>
+        <w:rPr>
+          <w:color w:val="FF0000"/>
+        </w:rPr>
+        <w:t>dependente do pedido</w:t>
+      </w:r>
+      <w:r>
+        <w:t>. Já o pedido pode existir sem ter um pagamento</w:t>
+      </w:r>
+      <w:r>
+        <w:t xml:space="preserve">, ou seja, o </w:t>
+      </w:r>
+      <w:r>
+        <w:rPr>
+          <w:color w:val="FF0000"/>
+        </w:rPr>
+        <w:t>pagamento pode estar nulo</w:t>
+      </w:r>
+      <w:r>
+        <w:t>.</w:t>
+      </w:r>
+    </w:p>
+    <w:p>
+      <w:pPr>
+        <w:jc w:val="both"/>
+      </w:pPr>
+    </w:p>
+    <w:p>
+      <w:pPr>
+        <w:jc w:val="both"/>
+        <w:rPr>
+          <w:b/>
+          <w:bCs/>
+        </w:rPr>
+      </w:pPr>
+      <w:r>
+        <w:rPr>
+          <w:b/>
+          <w:bCs/>
+          <w:highlight w:val="yellow"/>
+        </w:rPr>
+        <w:t>Lado dependente – Pagamento</w:t>
+      </w:r>
+    </w:p>
+    <w:p>
+      <w:pPr>
+        <w:jc w:val="both"/>
+        <w:rPr>
+          <w:b/>
+          <w:bCs/>
+          <w:color w:val="FF0000"/>
+        </w:rPr>
+      </w:pPr>
+      <w:r>
+        <w:rPr>
+          <w:b/>
+          <w:bCs/>
+          <w:color w:val="FF0000"/>
+        </w:rPr>
+        <w:t>@OneToOne</w:t>
+      </w:r>
+    </w:p>
+    <w:p>
+      <w:pPr>
+        <w:jc w:val="both"/>
+        <w:rPr>
+          <w:b/>
+          <w:bCs/>
+          <w:color w:val="FF0000"/>
+        </w:rPr>
+      </w:pPr>
+      <w:r>
+        <w:rPr>
+          <w:b/>
+          <w:bCs/>
+          <w:color w:val="FF0000"/>
+        </w:rPr>
+        <w:t>@MapsId</w:t>
+      </w:r>
+    </w:p>
+    <w:p>
+      <w:pPr>
+        <w:jc w:val="both"/>
+      </w:pPr>
+      <w:proofErr w:type="spellStart"/>
+      <w:r>
+        <w:t>private</w:t>
+      </w:r>
+      <w:proofErr w:type="spellEnd"/>
+      <w:r>
+        <w:t xml:space="preserve"> </w:t>
+      </w:r>
+      <w:proofErr w:type="spellStart"/>
+      <w:r>
+        <w:rPr>
+          <w:b/>
+          <w:bCs/>
+          <w:color w:val="00B050"/>
+        </w:rPr>
+        <w:t>Order</w:t>
+      </w:r>
+      <w:proofErr w:type="spellEnd"/>
+      <w:r>
+        <w:rPr>
+          <w:color w:val="00B050"/>
+        </w:rPr>
+        <w:t xml:space="preserve"> </w:t>
+      </w:r>
+      <w:proofErr w:type="spellStart"/>
+      <w:r>
+        <w:rPr>
+          <w:b/>
+          <w:bCs/>
+          <w:color w:val="0070C0"/>
+        </w:rPr>
+        <w:t>order</w:t>
+      </w:r>
+      <w:proofErr w:type="spellEnd"/>
+      <w:r>
+        <w:t>;</w:t>
+      </w:r>
+    </w:p>
+    <w:p>
+      <w:pPr>
+        <w:jc w:val="both"/>
+      </w:pPr>
+    </w:p>
+    <w:p>
+      <w:pPr>
+        <w:jc w:val="both"/>
+        <w:rPr>
+          <w:b/>
+          <w:bCs/>
+        </w:rPr>
+      </w:pPr>
+      <w:r>
+        <w:rPr>
+          <w:b/>
+          <w:bCs/>
+          <w:highlight w:val="yellow"/>
+        </w:rPr>
+        <w:t xml:space="preserve">Lado mais independente </w:t>
+      </w:r>
+      <w:r>
+        <w:rPr>
+          <w:b/>
+          <w:bCs/>
+          <w:highlight w:val="yellow"/>
+        </w:rPr>
+        <w:t>–</w:t>
+      </w:r>
+      <w:r>
+        <w:rPr>
+          <w:b/>
+          <w:bCs/>
+          <w:highlight w:val="yellow"/>
+        </w:rPr>
+        <w:t xml:space="preserve"> Pedido</w:t>
+      </w:r>
+      <w:r>
+        <w:rPr>
+          <w:b/>
+          <w:bCs/>
+        </w:rPr>
+        <w:t xml:space="preserve"> </w:t>
+      </w:r>
+      <w:r>
+        <w:rPr>
+          <w:b/>
+          <w:bCs/>
+        </w:rPr>
+        <w:sym w:font="Wingdings" w:char="F0E0"/>
+      </w:r>
+      <w:r>
+        <w:rPr>
+          <w:b/>
+          <w:bCs/>
+        </w:rPr>
+        <w:t xml:space="preserve"> Tem o </w:t>
+      </w:r>
+      <w:proofErr w:type="spellStart"/>
+      <w:r>
+        <w:rPr>
+          <w:b/>
+          <w:bCs/>
+        </w:rPr>
+        <w:t>mappedBy</w:t>
+      </w:r>
+      <w:proofErr w:type="spellEnd"/>
+      <w:r>
+        <w:rPr>
+          <w:b/>
+          <w:bCs/>
+        </w:rPr>
+        <w:t xml:space="preserve"> e </w:t>
+      </w:r>
+      <w:proofErr w:type="spellStart"/>
+      <w:r>
+        <w:rPr>
+          <w:b/>
+          <w:bCs/>
+        </w:rPr>
+        <w:t>cascade</w:t>
+      </w:r>
+      <w:proofErr w:type="spellEnd"/>
+    </w:p>
+    <w:p>
+      <w:pPr>
+        <w:jc w:val="both"/>
+        <w:rPr>
+          <w:b/>
+          <w:bCs/>
+          <w:color w:val="FF0000"/>
+          <w:lang w:val="en-US"/>
+        </w:rPr>
+      </w:pPr>
+      <w:r>
+        <w:rPr>
+          <w:b/>
+          <w:bCs/>
+          <w:color w:val="FF0000"/>
+          <w:lang w:val="en-US"/>
+        </w:rPr>
+        <w:t>@</w:t>
+      </w:r>
+      <w:proofErr w:type="gramStart"/>
+      <w:r>
+        <w:rPr>
+          <w:b/>
+          <w:bCs/>
+          <w:color w:val="FF0000"/>
+          <w:lang w:val="en-US"/>
+        </w:rPr>
+        <w:t>OneToOne(</w:t>
+      </w:r>
+      <w:proofErr w:type="gramEnd"/>
+      <w:r>
+        <w:rPr>
+          <w:b/>
+          <w:bCs/>
+          <w:color w:val="FF0000"/>
+          <w:lang w:val="en-US"/>
+        </w:rPr>
+        <w:t>mappedBy = "</w:t>
+      </w:r>
+      <w:r>
+        <w:rPr>
+          <w:b/>
+          <w:bCs/>
+          <w:color w:val="0070C0"/>
+          <w:lang w:val="en-US"/>
+        </w:rPr>
+        <w:t>order</w:t>
+      </w:r>
+      <w:r>
+        <w:rPr>
+          <w:b/>
+          <w:bCs/>
+          <w:color w:val="FF0000"/>
+          <w:lang w:val="en-US"/>
+        </w:rPr>
+        <w:t xml:space="preserve">", cascade = </w:t>
+      </w:r>
+      <w:proofErr w:type="spellStart"/>
+      <w:r>
+        <w:rPr>
+          <w:b/>
+          <w:bCs/>
+          <w:color w:val="FF0000"/>
+          <w:lang w:val="en-US"/>
+        </w:rPr>
+        <w:t>CascadeType.ALL</w:t>
+      </w:r>
+      <w:proofErr w:type="spellEnd"/>
+      <w:r>
+        <w:rPr>
+          <w:b/>
+          <w:bCs/>
+          <w:color w:val="FF0000"/>
+          <w:lang w:val="en-US"/>
+        </w:rPr>
+        <w:t>)</w:t>
       </w:r>
     </w:p>
     <w:p>
@@ -547,7 +1128,7 @@
           <w:color w:val="00B050"/>
           <w:lang w:val="en-US"/>
         </w:rPr>
-        <w:t>Instant</w:t>
+        <w:t>Payment</w:t>
       </w:r>
       <w:r>
         <w:rPr>
@@ -556,12 +1137,30 @@
         </w:rPr>
         <w:t xml:space="preserve"> </w:t>
       </w:r>
-      <w:r>
-        <w:rPr>
-          <w:lang w:val="en-US"/>
-        </w:rPr>
-        <w:t>moment;</w:t>
-      </w:r>
+      <w:proofErr w:type="spellStart"/>
+      <w:proofErr w:type="gramStart"/>
+      <w:r>
+        <w:rPr>
+          <w:lang w:val="en-US"/>
+        </w:rPr>
+        <w:t>payment</w:t>
+      </w:r>
+      <w:proofErr w:type="spellEnd"/>
+      <w:r>
+        <w:rPr>
+          <w:lang w:val="en-US"/>
+        </w:rPr>
+        <w:t>;</w:t>
+      </w:r>
+      <w:proofErr w:type="gramEnd"/>
+    </w:p>
+    <w:p>
+      <w:pPr>
+        <w:jc w:val="both"/>
+        <w:rPr>
+          <w:lang w:val="en-US"/>
+        </w:rPr>
+      </w:pPr>
     </w:p>
     <w:p>
       <w:pPr>
@@ -585,7 +1184,7 @@
           <w:bCs/>
           <w:highlight w:val="yellow"/>
         </w:rPr>
-        <w:t>1</w:t>
+        <w:t>N</w:t>
       </w:r>
       <w:r>
         <w:rPr>
@@ -593,7 +1192,7 @@
           <w:bCs/>
           <w:highlight w:val="yellow"/>
         </w:rPr>
-        <w:t xml:space="preserve">:1 – </w:t>
+        <w:t>:</w:t>
       </w:r>
       <w:r>
         <w:rPr>
@@ -601,74 +1200,96 @@
           <w:bCs/>
           <w:highlight w:val="yellow"/>
         </w:rPr>
-        <w:t>Pedidos e Pagamentos</w:t>
-      </w:r>
-    </w:p>
-    <w:p>
-      <w:pPr>
-        <w:jc w:val="both"/>
-      </w:pPr>
-      <w:r>
-        <w:t xml:space="preserve">Ambos terão a annotation </w:t>
-      </w:r>
-      <w:r>
-        <w:rPr>
-          <w:b/>
-          <w:bCs/>
-          <w:color w:val="FF0000"/>
-        </w:rPr>
-        <w:t>@OneToOne</w:t>
-      </w:r>
-    </w:p>
-    <w:p>
-      <w:pPr>
-        <w:jc w:val="both"/>
-      </w:pPr>
-      <w:r>
-        <w:t xml:space="preserve">De acordo com o diagrama, o </w:t>
-      </w:r>
-      <w:r>
-        <w:rPr>
-          <w:color w:val="FF0000"/>
-        </w:rPr>
-        <w:t xml:space="preserve">pagamento </w:t>
-      </w:r>
-      <w:r>
-        <w:t xml:space="preserve">precisa ter no mínimo 1 pedido, portanto ele é </w:t>
-      </w:r>
-      <w:r>
-        <w:rPr>
-          <w:color w:val="FF0000"/>
-        </w:rPr>
-        <w:t>dependente do pedido</w:t>
-      </w:r>
-      <w:r>
-        <w:t>. Já o pedido pode existir sem ter um pagamento</w:t>
-      </w:r>
-      <w:r>
-        <w:t xml:space="preserve">, ou seja, o </w:t>
-      </w:r>
-      <w:r>
-        <w:rPr>
-          <w:color w:val="FF0000"/>
-        </w:rPr>
-        <w:t>pagamento pode estar nulo</w:t>
+        <w:t>N</w:t>
+      </w:r>
+      <w:r>
+        <w:rPr>
+          <w:b/>
+          <w:bCs/>
+          <w:highlight w:val="yellow"/>
+        </w:rPr>
+        <w:t xml:space="preserve"> – </w:t>
+      </w:r>
+      <w:r>
+        <w:rPr>
+          <w:b/>
+          <w:bCs/>
+          <w:highlight w:val="yellow"/>
+        </w:rPr>
+        <w:t>Produtos e Categorias</w:t>
+      </w:r>
+    </w:p>
+    <w:p>
+      <w:pPr>
+        <w:jc w:val="both"/>
+      </w:pPr>
+      <w:r>
+        <w:t>A</w:t>
+      </w:r>
+      <w:r>
+        <w:t>mbas terão uma lista da outra e será necessário a criação de uma tabela pivô.</w:t>
+      </w:r>
+    </w:p>
+    <w:p>
+      <w:pPr>
+        <w:jc w:val="both"/>
+      </w:pPr>
+      <w:r>
+        <w:t xml:space="preserve">Na tabela pivô, como o id do produto e id da categoria devem ser únicos, nós devemos criar a coleção como </w:t>
+      </w:r>
+      <w:proofErr w:type="gramStart"/>
+      <w:r>
+        <w:rPr>
+          <w:b/>
+          <w:bCs/>
+          <w:highlight w:val="yellow"/>
+        </w:rPr>
+        <w:t>Set</w:t>
       </w:r>
       <w:r>
         <w:t>.</w:t>
       </w:r>
-    </w:p>
-    <w:p>
-      <w:pPr>
-        <w:jc w:val="both"/>
-      </w:pPr>
-    </w:p>
-    <w:p>
-      <w:pPr>
-        <w:jc w:val="both"/>
-        <w:rPr>
-          <w:b/>
-          <w:bCs/>
+      <w:proofErr w:type="gramEnd"/>
+      <w:r>
+        <w:t xml:space="preserve"> Também criaremos apenas o método </w:t>
+      </w:r>
+      <w:proofErr w:type="spellStart"/>
+      <w:r>
+        <w:t>getter</w:t>
+      </w:r>
+      <w:proofErr w:type="spellEnd"/>
+      <w:r>
+        <w:t>.</w:t>
+      </w:r>
+    </w:p>
+    <w:p>
+      <w:pPr>
+        <w:jc w:val="both"/>
+      </w:pPr>
+      <w:r>
+        <w:t xml:space="preserve">A entidade que receber o @JoinTable é a que terá a sua propriedade que terá o direcionamento do </w:t>
+      </w:r>
+      <w:proofErr w:type="spellStart"/>
+      <w:r>
+        <w:t>mappedBy</w:t>
+      </w:r>
+      <w:proofErr w:type="spellEnd"/>
+      <w:r>
+        <w:t xml:space="preserve"> pelo @ManyToMany da outra entidade</w:t>
+      </w:r>
+    </w:p>
+    <w:p>
+      <w:pPr>
+        <w:jc w:val="both"/>
+      </w:pPr>
+    </w:p>
+    <w:p>
+      <w:pPr>
+        <w:jc w:val="both"/>
+        <w:rPr>
+          <w:b/>
+          <w:bCs/>
+          <w:lang w:val="en-US"/>
         </w:rPr>
       </w:pPr>
       <w:r>
@@ -676,51 +1297,260 @@
           <w:b/>
           <w:bCs/>
           <w:highlight w:val="yellow"/>
-        </w:rPr>
-        <w:t>Lado dependente – Pagamento</w:t>
-      </w:r>
-    </w:p>
-    <w:p>
-      <w:pPr>
-        <w:jc w:val="both"/>
-        <w:rPr>
-          <w:b/>
-          <w:bCs/>
-          <w:color w:val="FF0000"/>
-        </w:rPr>
-      </w:pPr>
-      <w:r>
-        <w:rPr>
-          <w:b/>
-          <w:bCs/>
-          <w:color w:val="FF0000"/>
-        </w:rPr>
-        <w:t>@OneToOne</w:t>
-      </w:r>
-    </w:p>
-    <w:p>
-      <w:pPr>
-        <w:jc w:val="both"/>
-        <w:rPr>
-          <w:b/>
-          <w:bCs/>
-          <w:color w:val="FF0000"/>
-        </w:rPr>
-      </w:pPr>
-      <w:r>
-        <w:rPr>
-          <w:b/>
-          <w:bCs/>
-          <w:color w:val="FF0000"/>
-        </w:rPr>
-        <w:t>@MapsId</w:t>
-      </w:r>
-    </w:p>
-    <w:p>
-      <w:pPr>
-        <w:jc w:val="both"/>
-      </w:pPr>
-      <w:r>
+          <w:lang w:val="en-US"/>
+        </w:rPr>
+        <w:t>Product:</w:t>
+      </w:r>
+    </w:p>
+    <w:p>
+      <w:pPr>
+        <w:jc w:val="both"/>
+        <w:rPr>
+          <w:b/>
+          <w:bCs/>
+          <w:color w:val="FF0000"/>
+          <w:lang w:val="en-US"/>
+        </w:rPr>
+      </w:pPr>
+      <w:r>
+        <w:rPr>
+          <w:b/>
+          <w:bCs/>
+          <w:color w:val="FF0000"/>
+          <w:lang w:val="en-US"/>
+        </w:rPr>
+        <w:t>@ManyToMany</w:t>
+      </w:r>
+    </w:p>
+    <w:p>
+      <w:pPr>
+        <w:jc w:val="both"/>
+        <w:rPr>
+          <w:lang w:val="en-US"/>
+        </w:rPr>
+      </w:pPr>
+      <w:r>
+        <w:rPr>
+          <w:b/>
+          <w:bCs/>
+          <w:color w:val="FF0000"/>
+          <w:lang w:val="en-US"/>
+        </w:rPr>
+        <w:t>@</w:t>
+      </w:r>
+      <w:proofErr w:type="gramStart"/>
+      <w:r>
+        <w:rPr>
+          <w:b/>
+          <w:bCs/>
+          <w:color w:val="FF0000"/>
+          <w:lang w:val="en-US"/>
+        </w:rPr>
+        <w:t>JoinTable</w:t>
+      </w:r>
+      <w:r>
+        <w:rPr>
+          <w:lang w:val="en-US"/>
+        </w:rPr>
+        <w:t>(</w:t>
+      </w:r>
+      <w:proofErr w:type="gramEnd"/>
+      <w:r>
+        <w:rPr>
+          <w:lang w:val="en-US"/>
+        </w:rPr>
+        <w:t>name = "</w:t>
+      </w:r>
+      <w:proofErr w:type="spellStart"/>
+      <w:r>
+        <w:rPr>
+          <w:lang w:val="en-US"/>
+        </w:rPr>
+        <w:t>tb_product_category</w:t>
+      </w:r>
+      <w:proofErr w:type="spellEnd"/>
+      <w:r>
+        <w:rPr>
+          <w:lang w:val="en-US"/>
+        </w:rPr>
+        <w:t>",</w:t>
+      </w:r>
+    </w:p>
+    <w:p>
+      <w:pPr>
+        <w:jc w:val="both"/>
+        <w:rPr>
+          <w:lang w:val="en-US"/>
+        </w:rPr>
+      </w:pPr>
+      <w:r>
+        <w:rPr>
+          <w:lang w:val="en-US"/>
+        </w:rPr>
+        <w:t xml:space="preserve">          </w:t>
+      </w:r>
+      <w:proofErr w:type="spellStart"/>
+      <w:r>
+        <w:rPr>
+          <w:b/>
+          <w:bCs/>
+          <w:color w:val="FF0000"/>
+          <w:lang w:val="en-US"/>
+        </w:rPr>
+        <w:t>joinColumns</w:t>
+      </w:r>
+      <w:proofErr w:type="spellEnd"/>
+      <w:r>
+        <w:rPr>
+          <w:color w:val="FF0000"/>
+          <w:lang w:val="en-US"/>
+        </w:rPr>
+        <w:t xml:space="preserve"> </w:t>
+      </w:r>
+      <w:r>
+        <w:rPr>
+          <w:lang w:val="en-US"/>
+        </w:rPr>
+        <w:t xml:space="preserve">= </w:t>
+      </w:r>
+      <w:r>
+        <w:rPr>
+          <w:b/>
+          <w:bCs/>
+          <w:lang w:val="en-US"/>
+        </w:rPr>
+        <w:t>@</w:t>
+      </w:r>
+      <w:proofErr w:type="gramStart"/>
+      <w:r>
+        <w:rPr>
+          <w:b/>
+          <w:bCs/>
+          <w:lang w:val="en-US"/>
+        </w:rPr>
+        <w:t>JoinColumn</w:t>
+      </w:r>
+      <w:r>
+        <w:rPr>
+          <w:lang w:val="en-US"/>
+        </w:rPr>
+        <w:t>(</w:t>
+      </w:r>
+      <w:proofErr w:type="gramEnd"/>
+      <w:r>
+        <w:rPr>
+          <w:lang w:val="en-US"/>
+        </w:rPr>
+        <w:t>name = "</w:t>
+      </w:r>
+      <w:proofErr w:type="spellStart"/>
+      <w:r>
+        <w:rPr>
+          <w:lang w:val="en-US"/>
+        </w:rPr>
+        <w:t>product_id</w:t>
+      </w:r>
+      <w:proofErr w:type="spellEnd"/>
+      <w:r>
+        <w:rPr>
+          <w:lang w:val="en-US"/>
+        </w:rPr>
+        <w:t>"),</w:t>
+      </w:r>
+    </w:p>
+    <w:p>
+      <w:pPr>
+        <w:jc w:val="both"/>
+        <w:rPr>
+          <w:lang w:val="en-US"/>
+        </w:rPr>
+      </w:pPr>
+      <w:r>
+        <w:rPr>
+          <w:lang w:val="en-US"/>
+        </w:rPr>
+        <w:t xml:space="preserve">          </w:t>
+      </w:r>
+      <w:proofErr w:type="spellStart"/>
+      <w:r>
+        <w:rPr>
+          <w:b/>
+          <w:bCs/>
+          <w:color w:val="FF0000"/>
+          <w:lang w:val="en-US"/>
+        </w:rPr>
+        <w:t>inverseJoinColumns</w:t>
+      </w:r>
+      <w:proofErr w:type="spellEnd"/>
+      <w:r>
+        <w:rPr>
+          <w:color w:val="FF0000"/>
+          <w:lang w:val="en-US"/>
+        </w:rPr>
+        <w:t xml:space="preserve"> </w:t>
+      </w:r>
+      <w:r>
+        <w:rPr>
+          <w:lang w:val="en-US"/>
+        </w:rPr>
+        <w:t xml:space="preserve">= </w:t>
+      </w:r>
+      <w:r>
+        <w:rPr>
+          <w:b/>
+          <w:bCs/>
+          <w:lang w:val="en-US"/>
+        </w:rPr>
+        <w:t>@</w:t>
+      </w:r>
+      <w:proofErr w:type="gramStart"/>
+      <w:r>
+        <w:rPr>
+          <w:b/>
+          <w:bCs/>
+          <w:lang w:val="en-US"/>
+        </w:rPr>
+        <w:t>JoinColumn</w:t>
+      </w:r>
+      <w:r>
+        <w:rPr>
+          <w:lang w:val="en-US"/>
+        </w:rPr>
+        <w:t>(</w:t>
+      </w:r>
+      <w:proofErr w:type="gramEnd"/>
+      <w:r>
+        <w:rPr>
+          <w:lang w:val="en-US"/>
+        </w:rPr>
+        <w:t>name = "</w:t>
+      </w:r>
+      <w:proofErr w:type="spellStart"/>
+      <w:r>
+        <w:rPr>
+          <w:lang w:val="en-US"/>
+        </w:rPr>
+        <w:t>category_id</w:t>
+      </w:r>
+      <w:proofErr w:type="spellEnd"/>
+      <w:r>
+        <w:rPr>
+          <w:lang w:val="en-US"/>
+        </w:rPr>
+        <w:t>"))</w:t>
+      </w:r>
+    </w:p>
+    <w:p>
+      <w:pPr>
+        <w:jc w:val="both"/>
+        <w:rPr>
+          <w:lang w:val="en-US"/>
+        </w:rPr>
+      </w:pPr>
+      <w:r>
+        <w:rPr>
+          <w:lang w:val="en-US"/>
+        </w:rPr>
         <w:t xml:space="preserve">private </w:t>
       </w:r>
       <w:r>
@@ -728,23 +1558,1083 @@
           <w:b/>
           <w:bCs/>
           <w:color w:val="00B050"/>
+          <w:lang w:val="en-US"/>
+        </w:rPr>
+        <w:t>Set</w:t>
+      </w:r>
+      <w:r>
+        <w:rPr>
+          <w:lang w:val="en-US"/>
+        </w:rPr>
+        <w:t>&lt;</w:t>
+      </w:r>
+      <w:r>
+        <w:rPr>
+          <w:b/>
+          <w:bCs/>
+          <w:color w:val="00B050"/>
+          <w:lang w:val="en-US"/>
+        </w:rPr>
+        <w:t>Category</w:t>
+      </w:r>
+      <w:r>
+        <w:rPr>
+          <w:lang w:val="en-US"/>
+        </w:rPr>
+        <w:t xml:space="preserve">&gt; </w:t>
+      </w:r>
+      <w:r>
+        <w:rPr>
+          <w:b/>
+          <w:bCs/>
+          <w:color w:val="0070C0"/>
+          <w:lang w:val="en-US"/>
+        </w:rPr>
+        <w:t>categories</w:t>
+      </w:r>
+      <w:r>
+        <w:rPr>
+          <w:color w:val="0070C0"/>
+          <w:lang w:val="en-US"/>
+        </w:rPr>
+        <w:t xml:space="preserve"> </w:t>
+      </w:r>
+      <w:r>
+        <w:rPr>
+          <w:lang w:val="en-US"/>
+        </w:rPr>
+        <w:t>= new HashSet&lt;</w:t>
+      </w:r>
+      <w:proofErr w:type="gramStart"/>
+      <w:r>
+        <w:rPr>
+          <w:lang w:val="en-US"/>
+        </w:rPr>
+        <w:t>&gt;(</w:t>
+      </w:r>
+      <w:proofErr w:type="gramEnd"/>
+      <w:r>
+        <w:rPr>
+          <w:lang w:val="en-US"/>
+        </w:rPr>
+        <w:t>);</w:t>
+      </w:r>
+    </w:p>
+    <w:p>
+      <w:pPr>
+        <w:jc w:val="both"/>
+        <w:rPr>
+          <w:lang w:val="en-US"/>
+        </w:rPr>
+      </w:pPr>
+    </w:p>
+    <w:p>
+      <w:pPr>
+        <w:jc w:val="both"/>
+        <w:rPr>
+          <w:b/>
+          <w:bCs/>
+          <w:lang w:val="en-US"/>
+        </w:rPr>
+      </w:pPr>
+      <w:r>
+        <w:rPr>
+          <w:b/>
+          <w:bCs/>
+          <w:highlight w:val="yellow"/>
+          <w:lang w:val="en-US"/>
+        </w:rPr>
+        <w:lastRenderedPageBreak/>
+        <w:t>Category:</w:t>
+      </w:r>
+    </w:p>
+    <w:p>
+      <w:pPr>
+        <w:jc w:val="both"/>
+        <w:rPr>
+          <w:b/>
+          <w:bCs/>
+          <w:color w:val="FF0000"/>
+          <w:lang w:val="en-US"/>
+        </w:rPr>
+      </w:pPr>
+      <w:r>
+        <w:rPr>
+          <w:b/>
+          <w:bCs/>
+          <w:color w:val="FF0000"/>
+          <w:lang w:val="en-US"/>
+        </w:rPr>
+        <w:t>@</w:t>
+      </w:r>
+      <w:proofErr w:type="gramStart"/>
+      <w:r>
+        <w:rPr>
+          <w:b/>
+          <w:bCs/>
+          <w:color w:val="FF0000"/>
+          <w:lang w:val="en-US"/>
+        </w:rPr>
+        <w:t>ManyToMany(</w:t>
+      </w:r>
+      <w:proofErr w:type="gramEnd"/>
+      <w:r>
+        <w:rPr>
+          <w:b/>
+          <w:bCs/>
+          <w:color w:val="FF0000"/>
+          <w:lang w:val="en-US"/>
+        </w:rPr>
+        <w:t>mappedBy = "</w:t>
+      </w:r>
+      <w:r>
+        <w:rPr>
+          <w:b/>
+          <w:bCs/>
+          <w:color w:val="0070C0"/>
+          <w:lang w:val="en-US"/>
+        </w:rPr>
+        <w:t>categories</w:t>
+      </w:r>
+      <w:r>
+        <w:rPr>
+          <w:b/>
+          <w:bCs/>
+          <w:color w:val="FF0000"/>
+          <w:lang w:val="en-US"/>
+        </w:rPr>
+        <w:t>")</w:t>
+      </w:r>
+    </w:p>
+    <w:p>
+      <w:pPr>
+        <w:jc w:val="both"/>
+        <w:rPr>
+          <w:lang w:val="en-US"/>
+        </w:rPr>
+      </w:pPr>
+      <w:r>
+        <w:rPr>
+          <w:lang w:val="en-US"/>
+        </w:rPr>
+        <w:t xml:space="preserve">private </w:t>
+      </w:r>
+      <w:r>
+        <w:rPr>
+          <w:b/>
+          <w:bCs/>
+          <w:color w:val="00B050"/>
+          <w:lang w:val="en-US"/>
+        </w:rPr>
+        <w:t>Set</w:t>
+      </w:r>
+      <w:r>
+        <w:rPr>
+          <w:lang w:val="en-US"/>
+        </w:rPr>
+        <w:t>&lt;</w:t>
+      </w:r>
+      <w:r>
+        <w:rPr>
+          <w:b/>
+          <w:bCs/>
+          <w:color w:val="00B050"/>
+          <w:lang w:val="en-US"/>
+        </w:rPr>
+        <w:t>Product</w:t>
+      </w:r>
+      <w:r>
+        <w:rPr>
+          <w:lang w:val="en-US"/>
+        </w:rPr>
+        <w:t>&gt; products = new HashSet&lt;</w:t>
+      </w:r>
+      <w:proofErr w:type="gramStart"/>
+      <w:r>
+        <w:rPr>
+          <w:lang w:val="en-US"/>
+        </w:rPr>
+        <w:t>&gt;(</w:t>
+      </w:r>
+      <w:proofErr w:type="gramEnd"/>
+      <w:r>
+        <w:rPr>
+          <w:lang w:val="en-US"/>
+        </w:rPr>
+        <w:t>);</w:t>
+      </w:r>
+    </w:p>
+    <w:p>
+      <w:pPr>
+        <w:jc w:val="both"/>
+        <w:rPr>
+          <w:lang w:val="en-US"/>
+        </w:rPr>
+      </w:pPr>
+    </w:p>
+    <w:p>
+      <w:pPr>
+        <w:rPr>
+          <w:b/>
+          <w:bCs/>
+        </w:rPr>
+      </w:pPr>
+      <w:r>
+        <w:rPr>
+          <w:b/>
+          <w:bCs/>
+          <w:highlight w:val="yellow"/>
+        </w:rPr>
+        <w:t xml:space="preserve">Relacionamentos N:N COM Classe de Associação – Produtos, Pedidos e </w:t>
+      </w:r>
+      <w:proofErr w:type="spellStart"/>
+      <w:r>
+        <w:rPr>
+          <w:b/>
+          <w:bCs/>
+          <w:highlight w:val="yellow"/>
+        </w:rPr>
+        <w:t>PedidoProduto</w:t>
+      </w:r>
+      <w:proofErr w:type="spellEnd"/>
+    </w:p>
+    <w:p>
+      <w:pPr>
+        <w:jc w:val="both"/>
+      </w:pPr>
+      <w:r>
+        <w:t xml:space="preserve">Isso acontece quando a tabela pivô tem dados adicionais além do seu id e do id que </w:t>
+      </w:r>
+      <w:r>
+        <w:t>referência</w:t>
+      </w:r>
+      <w:r>
+        <w:t xml:space="preserve"> as tabelas do relacionamento.</w:t>
+      </w:r>
+    </w:p>
+    <w:p>
+      <w:pPr>
+        <w:jc w:val="both"/>
+      </w:pPr>
+      <w:r>
+        <w:t xml:space="preserve">Como as 2 chaves estrangeiras serão a chave primária da tabela pivô, nós teremos um caso de chave primária composta, portanto </w:t>
+      </w:r>
+      <w:r>
+        <w:rPr>
+          <w:b/>
+          <w:bCs/>
+          <w:color w:val="FF0000"/>
+        </w:rPr>
+        <w:t xml:space="preserve">criaremos uma classe referenciando essas 2 FK, e essa classe será o ID da outra classe </w:t>
+      </w:r>
+      <w:r>
+        <w:t>que receberá os campos extras.</w:t>
+      </w:r>
+    </w:p>
+    <w:p>
+      <w:pPr>
+        <w:jc w:val="both"/>
+      </w:pPr>
+    </w:p>
+    <w:p>
+      <w:pPr>
+        <w:jc w:val="both"/>
+        <w:rPr>
+          <w:b/>
+          <w:bCs/>
+        </w:rPr>
+      </w:pPr>
+      <w:proofErr w:type="spellStart"/>
+      <w:r>
+        <w:rPr>
+          <w:b/>
+          <w:bCs/>
+          <w:highlight w:val="yellow"/>
+        </w:rPr>
+        <w:t>OrderItemPK</w:t>
+      </w:r>
+      <w:proofErr w:type="spellEnd"/>
+      <w:r>
+        <w:rPr>
+          <w:b/>
+          <w:bCs/>
+          <w:highlight w:val="yellow"/>
+        </w:rPr>
+        <w:t xml:space="preserve"> – classe que receberá as 2 FK e será usada como PK</w:t>
+      </w:r>
+    </w:p>
+    <w:p>
+      <w:pPr>
+        <w:jc w:val="both"/>
+        <w:rPr>
+          <w:b/>
+          <w:bCs/>
+          <w:color w:val="FF0000"/>
+          <w:lang w:val="en-US"/>
+        </w:rPr>
+      </w:pPr>
+      <w:r>
+        <w:rPr>
+          <w:b/>
+          <w:bCs/>
+          <w:color w:val="FF0000"/>
+          <w:lang w:val="en-US"/>
+        </w:rPr>
+        <w:t>@Embeddable</w:t>
+      </w:r>
+    </w:p>
+    <w:p>
+      <w:pPr>
+        <w:jc w:val="both"/>
+        <w:rPr>
+          <w:lang w:val="en-US"/>
+        </w:rPr>
+      </w:pPr>
+      <w:r>
+        <w:rPr>
+          <w:lang w:val="en-US"/>
+        </w:rPr>
+        <w:t xml:space="preserve">public class </w:t>
+      </w:r>
+      <w:proofErr w:type="spellStart"/>
+      <w:r>
+        <w:rPr>
+          <w:b/>
+          <w:bCs/>
+          <w:color w:val="0070C0"/>
+          <w:lang w:val="en-US"/>
+        </w:rPr>
+        <w:t>OrderItemPK</w:t>
+      </w:r>
+      <w:proofErr w:type="spellEnd"/>
+      <w:r>
+        <w:rPr>
+          <w:color w:val="0070C0"/>
+          <w:lang w:val="en-US"/>
+        </w:rPr>
+        <w:t xml:space="preserve"> </w:t>
+      </w:r>
+      <w:r>
+        <w:rPr>
+          <w:lang w:val="en-US"/>
+        </w:rPr>
+        <w:t>{</w:t>
+      </w:r>
+    </w:p>
+    <w:p>
+      <w:pPr>
+        <w:jc w:val="both"/>
+        <w:rPr>
+          <w:b/>
+          <w:bCs/>
+          <w:lang w:val="en-US"/>
+        </w:rPr>
+      </w:pPr>
+      <w:r>
+        <w:rPr>
+          <w:lang w:val="en-US"/>
+        </w:rPr>
+        <w:t xml:space="preserve">  </w:t>
+      </w:r>
+      <w:r>
+        <w:rPr>
+          <w:b/>
+          <w:bCs/>
+          <w:color w:val="FF0000"/>
+          <w:lang w:val="en-US"/>
+        </w:rPr>
+        <w:t>@ManyToOne</w:t>
+      </w:r>
+    </w:p>
+    <w:p>
+      <w:pPr>
+        <w:jc w:val="both"/>
+        <w:rPr>
+          <w:lang w:val="en-US"/>
+        </w:rPr>
+      </w:pPr>
+      <w:r>
+        <w:rPr>
+          <w:lang w:val="en-US"/>
+        </w:rPr>
+        <w:t xml:space="preserve">  </w:t>
+      </w:r>
+      <w:r>
+        <w:rPr>
+          <w:b/>
+          <w:bCs/>
+          <w:color w:val="FF0000"/>
+          <w:lang w:val="en-US"/>
+        </w:rPr>
+        <w:t>@</w:t>
+      </w:r>
+      <w:proofErr w:type="gramStart"/>
+      <w:r>
+        <w:rPr>
+          <w:b/>
+          <w:bCs/>
+          <w:color w:val="FF0000"/>
+          <w:lang w:val="en-US"/>
+        </w:rPr>
+        <w:t>JoinColumn</w:t>
+      </w:r>
+      <w:r>
+        <w:rPr>
+          <w:lang w:val="en-US"/>
+        </w:rPr>
+        <w:t>(</w:t>
+      </w:r>
+      <w:proofErr w:type="gramEnd"/>
+      <w:r>
+        <w:rPr>
+          <w:lang w:val="en-US"/>
+        </w:rPr>
+        <w:t>name = "</w:t>
+      </w:r>
+      <w:proofErr w:type="spellStart"/>
+      <w:r>
+        <w:rPr>
+          <w:lang w:val="en-US"/>
+        </w:rPr>
+        <w:t>order_id</w:t>
+      </w:r>
+      <w:proofErr w:type="spellEnd"/>
+      <w:r>
+        <w:rPr>
+          <w:lang w:val="en-US"/>
+        </w:rPr>
+        <w:t>")</w:t>
+      </w:r>
+    </w:p>
+    <w:p>
+      <w:pPr>
+        <w:jc w:val="both"/>
+        <w:rPr>
+          <w:lang w:val="en-US"/>
+        </w:rPr>
+      </w:pPr>
+      <w:r>
+        <w:rPr>
+          <w:lang w:val="en-US"/>
+        </w:rPr>
+        <w:t xml:space="preserve">  private </w:t>
+      </w:r>
+      <w:r>
+        <w:rPr>
+          <w:b/>
+          <w:bCs/>
+          <w:color w:val="00B050"/>
+          <w:lang w:val="en-US"/>
         </w:rPr>
         <w:t>Order</w:t>
       </w:r>
       <w:r>
         <w:rPr>
           <w:color w:val="00B050"/>
+          <w:lang w:val="en-US"/>
         </w:rPr>
         <w:t xml:space="preserve"> </w:t>
       </w:r>
+      <w:proofErr w:type="spellStart"/>
+      <w:proofErr w:type="gramStart"/>
+      <w:r>
+        <w:rPr>
+          <w:lang w:val="en-US"/>
+        </w:rPr>
+        <w:t>order</w:t>
+      </w:r>
+      <w:proofErr w:type="spellEnd"/>
+      <w:r>
+        <w:rPr>
+          <w:lang w:val="en-US"/>
+        </w:rPr>
+        <w:t>;</w:t>
+      </w:r>
+      <w:proofErr w:type="gramEnd"/>
+    </w:p>
+    <w:p>
+      <w:pPr>
+        <w:jc w:val="both"/>
+        <w:rPr>
+          <w:lang w:val="en-US"/>
+        </w:rPr>
+      </w:pPr>
+    </w:p>
+    <w:p>
+      <w:pPr>
+        <w:jc w:val="both"/>
+        <w:rPr>
+          <w:b/>
+          <w:bCs/>
+          <w:lang w:val="en-US"/>
+        </w:rPr>
+      </w:pPr>
+      <w:r>
+        <w:rPr>
+          <w:lang w:val="en-US"/>
+        </w:rPr>
+        <w:t xml:space="preserve">  </w:t>
+      </w:r>
+      <w:r>
+        <w:rPr>
+          <w:b/>
+          <w:bCs/>
+          <w:color w:val="FF0000"/>
+          <w:lang w:val="en-US"/>
+        </w:rPr>
+        <w:t>@ManyToOne</w:t>
+      </w:r>
+    </w:p>
+    <w:p>
+      <w:pPr>
+        <w:jc w:val="both"/>
+        <w:rPr>
+          <w:lang w:val="en-US"/>
+        </w:rPr>
+      </w:pPr>
+      <w:r>
+        <w:rPr>
+          <w:lang w:val="en-US"/>
+        </w:rPr>
+        <w:t xml:space="preserve">  </w:t>
+      </w:r>
+      <w:r>
+        <w:rPr>
+          <w:b/>
+          <w:bCs/>
+          <w:color w:val="FF0000"/>
+          <w:lang w:val="en-US"/>
+        </w:rPr>
+        <w:t>@</w:t>
+      </w:r>
+      <w:proofErr w:type="gramStart"/>
+      <w:r>
+        <w:rPr>
+          <w:b/>
+          <w:bCs/>
+          <w:color w:val="FF0000"/>
+          <w:lang w:val="en-US"/>
+        </w:rPr>
+        <w:t>JoinColumn</w:t>
+      </w:r>
+      <w:r>
+        <w:rPr>
+          <w:lang w:val="en-US"/>
+        </w:rPr>
+        <w:t>(</w:t>
+      </w:r>
+      <w:proofErr w:type="gramEnd"/>
+      <w:r>
+        <w:rPr>
+          <w:lang w:val="en-US"/>
+        </w:rPr>
+        <w:t>name = "</w:t>
+      </w:r>
+      <w:proofErr w:type="spellStart"/>
+      <w:r>
+        <w:rPr>
+          <w:lang w:val="en-US"/>
+        </w:rPr>
+        <w:t>product_id</w:t>
+      </w:r>
+      <w:proofErr w:type="spellEnd"/>
+      <w:r>
+        <w:rPr>
+          <w:lang w:val="en-US"/>
+        </w:rPr>
+        <w:t>")</w:t>
+      </w:r>
+    </w:p>
+    <w:p>
+      <w:pPr>
+        <w:jc w:val="both"/>
+      </w:pPr>
+      <w:r>
+        <w:rPr>
+          <w:lang w:val="en-US"/>
+        </w:rPr>
+        <w:t xml:space="preserve">  </w:t>
+      </w:r>
+      <w:proofErr w:type="spellStart"/>
+      <w:r>
+        <w:t>private</w:t>
+      </w:r>
+      <w:proofErr w:type="spellEnd"/>
+      <w:r>
+        <w:t xml:space="preserve"> </w:t>
+      </w:r>
+      <w:proofErr w:type="spellStart"/>
+      <w:r>
+        <w:rPr>
+          <w:b/>
+          <w:bCs/>
+          <w:color w:val="00B050"/>
+        </w:rPr>
+        <w:t>Product</w:t>
+      </w:r>
+      <w:proofErr w:type="spellEnd"/>
+      <w:r>
+        <w:rPr>
+          <w:color w:val="00B050"/>
+        </w:rPr>
+        <w:t xml:space="preserve"> </w:t>
+      </w:r>
+      <w:proofErr w:type="spellStart"/>
+      <w:r>
+        <w:t>product</w:t>
+      </w:r>
+      <w:proofErr w:type="spellEnd"/>
+      <w:r>
+        <w:t>;</w:t>
+      </w:r>
+    </w:p>
+    <w:p>
+      <w:pPr>
+        <w:jc w:val="both"/>
+      </w:pPr>
+      <w:r>
+        <w:t>}</w:t>
+      </w:r>
+    </w:p>
+    <w:p>
+      <w:pPr>
+        <w:jc w:val="both"/>
+        <w:rPr>
+          <w:lang w:val="en-US"/>
+        </w:rPr>
+      </w:pPr>
+    </w:p>
+    <w:p>
+      <w:pPr>
+        <w:jc w:val="both"/>
+        <w:rPr>
+          <w:b/>
+          <w:bCs/>
+        </w:rPr>
+      </w:pPr>
+      <w:proofErr w:type="spellStart"/>
+      <w:r>
+        <w:rPr>
+          <w:b/>
+          <w:bCs/>
+          <w:highlight w:val="yellow"/>
+        </w:rPr>
+        <w:t>OrderItem</w:t>
+      </w:r>
+      <w:proofErr w:type="spellEnd"/>
+      <w:r>
+        <w:rPr>
+          <w:b/>
+          <w:bCs/>
+          <w:highlight w:val="yellow"/>
+        </w:rPr>
+        <w:t xml:space="preserve"> – Classe que receberá os campos extras</w:t>
+      </w:r>
+    </w:p>
+    <w:p>
+      <w:pPr>
+        <w:jc w:val="both"/>
+        <w:rPr>
+          <w:lang w:val="en-US"/>
+        </w:rPr>
+      </w:pPr>
+      <w:r>
+        <w:rPr>
+          <w:lang w:val="en-US"/>
+        </w:rPr>
+        <w:t xml:space="preserve">public class </w:t>
+      </w:r>
+      <w:proofErr w:type="spellStart"/>
+      <w:r>
+        <w:rPr>
+          <w:b/>
+          <w:bCs/>
+          <w:color w:val="00B050"/>
+          <w:lang w:val="en-US"/>
+        </w:rPr>
+        <w:t>OrderItem</w:t>
+      </w:r>
+      <w:proofErr w:type="spellEnd"/>
+      <w:r>
+        <w:rPr>
+          <w:color w:val="00B050"/>
+          <w:lang w:val="en-US"/>
+        </w:rPr>
+        <w:t xml:space="preserve"> </w:t>
+      </w:r>
+      <w:r>
+        <w:rPr>
+          <w:lang w:val="en-US"/>
+        </w:rPr>
+        <w:t>{</w:t>
+      </w:r>
+    </w:p>
+    <w:p>
+      <w:pPr>
+        <w:jc w:val="both"/>
+        <w:rPr>
+          <w:b/>
+          <w:bCs/>
+          <w:color w:val="FF0000"/>
+          <w:lang w:val="en-US"/>
+        </w:rPr>
+      </w:pPr>
+      <w:r>
+        <w:rPr>
+          <w:lang w:val="en-US"/>
+        </w:rPr>
+        <w:t xml:space="preserve">  </w:t>
+      </w:r>
+      <w:r>
+        <w:rPr>
+          <w:b/>
+          <w:bCs/>
+          <w:color w:val="FF0000"/>
+          <w:lang w:val="en-US"/>
+        </w:rPr>
+        <w:t>@EmbeddedId</w:t>
+      </w:r>
+    </w:p>
+    <w:p>
+      <w:pPr>
+        <w:jc w:val="both"/>
+        <w:rPr>
+          <w:lang w:val="en-US"/>
+        </w:rPr>
+      </w:pPr>
+      <w:r>
+        <w:rPr>
+          <w:lang w:val="en-US"/>
+        </w:rPr>
+        <w:t xml:space="preserve">  private </w:t>
+      </w:r>
+      <w:proofErr w:type="spellStart"/>
       <w:r>
         <w:rPr>
           <w:b/>
           <w:bCs/>
           <w:color w:val="0070C0"/>
-        </w:rPr>
-        <w:t>order</w:t>
-      </w:r>
+          <w:lang w:val="en-US"/>
+        </w:rPr>
+        <w:t>OrderItemPK</w:t>
+      </w:r>
+      <w:proofErr w:type="spellEnd"/>
+      <w:r>
+        <w:rPr>
+          <w:color w:val="0070C0"/>
+          <w:lang w:val="en-US"/>
+        </w:rPr>
+        <w:t xml:space="preserve"> </w:t>
+      </w:r>
+      <w:r>
+        <w:rPr>
+          <w:lang w:val="en-US"/>
+        </w:rPr>
+        <w:t xml:space="preserve">id = new </w:t>
+      </w:r>
+      <w:proofErr w:type="spellStart"/>
+      <w:proofErr w:type="gramStart"/>
+      <w:r>
+        <w:rPr>
+          <w:lang w:val="en-US"/>
+        </w:rPr>
+        <w:t>OrderItemPK</w:t>
+      </w:r>
+      <w:proofErr w:type="spellEnd"/>
+      <w:r>
+        <w:rPr>
+          <w:lang w:val="en-US"/>
+        </w:rPr>
+        <w:t>(</w:t>
+      </w:r>
+      <w:proofErr w:type="gramEnd"/>
+      <w:r>
+        <w:rPr>
+          <w:lang w:val="en-US"/>
+        </w:rPr>
+        <w:t>);</w:t>
+      </w:r>
+    </w:p>
+    <w:p>
+      <w:pPr>
+        <w:jc w:val="both"/>
+        <w:rPr>
+          <w:lang w:val="en-US"/>
+        </w:rPr>
+      </w:pPr>
+    </w:p>
+    <w:p>
+      <w:pPr>
+        <w:jc w:val="both"/>
+        <w:rPr>
+          <w:lang w:val="en-US"/>
+        </w:rPr>
+      </w:pPr>
+      <w:r>
+        <w:rPr>
+          <w:lang w:val="en-US"/>
+        </w:rPr>
+        <w:t xml:space="preserve">  private </w:t>
+      </w:r>
+      <w:r>
+        <w:rPr>
+          <w:b/>
+          <w:bCs/>
+          <w:color w:val="00B050"/>
+          <w:lang w:val="en-US"/>
+        </w:rPr>
+        <w:t>Integer</w:t>
+      </w:r>
+      <w:r>
+        <w:rPr>
+          <w:color w:val="00B050"/>
+          <w:lang w:val="en-US"/>
+        </w:rPr>
+        <w:t xml:space="preserve"> </w:t>
+      </w:r>
+      <w:proofErr w:type="gramStart"/>
+      <w:r>
+        <w:rPr>
+          <w:lang w:val="en-US"/>
+        </w:rPr>
+        <w:t>quantity;</w:t>
+      </w:r>
+      <w:proofErr w:type="gramEnd"/>
+    </w:p>
+    <w:p>
+      <w:pPr>
+        <w:jc w:val="both"/>
+        <w:rPr>
+          <w:lang w:val="en-US"/>
+        </w:rPr>
+      </w:pPr>
+      <w:r>
+        <w:rPr>
+          <w:lang w:val="en-US"/>
+        </w:rPr>
+        <w:t xml:space="preserve">  private </w:t>
+      </w:r>
+      <w:r>
+        <w:rPr>
+          <w:b/>
+          <w:bCs/>
+          <w:color w:val="00B050"/>
+          <w:lang w:val="en-US"/>
+        </w:rPr>
+        <w:t>Double</w:t>
+      </w:r>
+      <w:r>
+        <w:rPr>
+          <w:color w:val="00B050"/>
+          <w:lang w:val="en-US"/>
+        </w:rPr>
+        <w:t xml:space="preserve"> </w:t>
+      </w:r>
+      <w:proofErr w:type="gramStart"/>
+      <w:r>
+        <w:rPr>
+          <w:lang w:val="en-US"/>
+        </w:rPr>
+        <w:t>price;</w:t>
+      </w:r>
+      <w:proofErr w:type="gramEnd"/>
+    </w:p>
+    <w:p>
+      <w:pPr>
+        <w:jc w:val="both"/>
+        <w:rPr>
+          <w:lang w:val="en-US"/>
+        </w:rPr>
+      </w:pPr>
+    </w:p>
+    <w:p>
+      <w:pPr>
+        <w:jc w:val="both"/>
+        <w:rPr>
+          <w:lang w:val="en-US"/>
+        </w:rPr>
+      </w:pPr>
+      <w:r>
+        <w:rPr>
+          <w:lang w:val="en-US"/>
+        </w:rPr>
+        <w:lastRenderedPageBreak/>
+        <w:t xml:space="preserve">  public </w:t>
+      </w:r>
+      <w:proofErr w:type="spellStart"/>
+      <w:proofErr w:type="gramStart"/>
+      <w:r>
+        <w:rPr>
+          <w:lang w:val="en-US"/>
+        </w:rPr>
+        <w:t>OrderItem</w:t>
+      </w:r>
+      <w:proofErr w:type="spellEnd"/>
+      <w:r>
+        <w:rPr>
+          <w:lang w:val="en-US"/>
+        </w:rPr>
+        <w:t>(</w:t>
+      </w:r>
+      <w:proofErr w:type="gramEnd"/>
+      <w:r>
+        <w:rPr>
+          <w:lang w:val="en-US"/>
+        </w:rPr>
+        <w:t>) {</w:t>
+      </w:r>
+    </w:p>
+    <w:p>
+      <w:pPr>
+        <w:jc w:val="both"/>
+        <w:rPr>
+          <w:lang w:val="en-US"/>
+        </w:rPr>
+      </w:pPr>
+    </w:p>
+    <w:p>
+      <w:pPr>
+        <w:jc w:val="both"/>
+        <w:rPr>
+          <w:lang w:val="en-US"/>
+        </w:rPr>
+      </w:pPr>
+      <w:r>
+        <w:rPr>
+          <w:lang w:val="en-US"/>
+        </w:rPr>
+        <w:t xml:space="preserve">  }</w:t>
+      </w:r>
+    </w:p>
+    <w:p>
+      <w:pPr>
+        <w:jc w:val="both"/>
+        <w:rPr>
+          <w:lang w:val="en-US"/>
+        </w:rPr>
+      </w:pPr>
+    </w:p>
+    <w:p>
+      <w:pPr>
+        <w:jc w:val="both"/>
+        <w:rPr>
+          <w:lang w:val="en-US"/>
+        </w:rPr>
+      </w:pPr>
+      <w:r>
+        <w:rPr>
+          <w:lang w:val="en-US"/>
+        </w:rPr>
+        <w:t xml:space="preserve">  public </w:t>
+      </w:r>
+      <w:proofErr w:type="spellStart"/>
+      <w:proofErr w:type="gramStart"/>
+      <w:r>
+        <w:rPr>
+          <w:lang w:val="en-US"/>
+        </w:rPr>
+        <w:t>OrderItem</w:t>
+      </w:r>
+      <w:proofErr w:type="spellEnd"/>
+      <w:r>
+        <w:rPr>
+          <w:lang w:val="en-US"/>
+        </w:rPr>
+        <w:t>(</w:t>
+      </w:r>
+      <w:proofErr w:type="spellStart"/>
+      <w:proofErr w:type="gramEnd"/>
+      <w:r>
+        <w:rPr>
+          <w:lang w:val="en-US"/>
+        </w:rPr>
+        <w:t>OrderItemPK</w:t>
+      </w:r>
+      <w:proofErr w:type="spellEnd"/>
+      <w:r>
+        <w:rPr>
+          <w:lang w:val="en-US"/>
+        </w:rPr>
+        <w:t xml:space="preserve"> id, Integer quantity, Double price) {</w:t>
+      </w:r>
+    </w:p>
+    <w:p>
+      <w:pPr>
+        <w:jc w:val="both"/>
+        <w:rPr>
+          <w:lang w:val="en-US"/>
+        </w:rPr>
+      </w:pPr>
+      <w:r>
+        <w:rPr>
+          <w:lang w:val="en-US"/>
+        </w:rPr>
+        <w:t xml:space="preserve">    this.id = </w:t>
+      </w:r>
+      <w:proofErr w:type="gramStart"/>
+      <w:r>
+        <w:rPr>
+          <w:lang w:val="en-US"/>
+        </w:rPr>
+        <w:t>id;</w:t>
+      </w:r>
+      <w:proofErr w:type="gramEnd"/>
+    </w:p>
+    <w:p>
+      <w:pPr>
+        <w:jc w:val="both"/>
+        <w:rPr>
+          <w:lang w:val="en-US"/>
+        </w:rPr>
+      </w:pPr>
+      <w:r>
+        <w:rPr>
+          <w:lang w:val="en-US"/>
+        </w:rPr>
+        <w:t xml:space="preserve">    </w:t>
+      </w:r>
+      <w:proofErr w:type="spellStart"/>
+      <w:proofErr w:type="gramStart"/>
+      <w:r>
+        <w:rPr>
+          <w:lang w:val="en-US"/>
+        </w:rPr>
+        <w:t>this.quantity</w:t>
+      </w:r>
+      <w:proofErr w:type="spellEnd"/>
+      <w:proofErr w:type="gramEnd"/>
+      <w:r>
+        <w:rPr>
+          <w:lang w:val="en-US"/>
+        </w:rPr>
+        <w:t xml:space="preserve"> = quantity;</w:t>
+      </w:r>
+    </w:p>
+    <w:p>
+      <w:pPr>
+        <w:jc w:val="both"/>
+      </w:pPr>
+      <w:r>
+        <w:rPr>
+          <w:lang w:val="en-US"/>
+        </w:rPr>
+        <w:t xml:space="preserve">    </w:t>
+      </w:r>
+      <w:proofErr w:type="spellStart"/>
+      <w:proofErr w:type="gramStart"/>
+      <w:r>
+        <w:t>this.price</w:t>
+      </w:r>
+      <w:proofErr w:type="spellEnd"/>
+      <w:proofErr w:type="gramEnd"/>
+      <w:r>
+        <w:t xml:space="preserve"> = </w:t>
+      </w:r>
+      <w:proofErr w:type="spellStart"/>
+      <w:r>
+        <w:t>price</w:t>
+      </w:r>
+      <w:proofErr w:type="spellEnd"/>
       <w:r>
         <w:t>;</w:t>
       </w:r>
@@ -753,142 +2643,20 @@
       <w:pPr>
         <w:jc w:val="both"/>
       </w:pPr>
-    </w:p>
-    <w:p>
-      <w:pPr>
-        <w:jc w:val="both"/>
-        <w:rPr>
-          <w:b/>
-          <w:bCs/>
-        </w:rPr>
-      </w:pPr>
-      <w:r>
-        <w:rPr>
-          <w:b/>
-          <w:bCs/>
-          <w:highlight w:val="yellow"/>
-        </w:rPr>
-        <w:t xml:space="preserve">Lado mais independente </w:t>
-      </w:r>
-      <w:r>
-        <w:rPr>
-          <w:b/>
-          <w:bCs/>
-          <w:highlight w:val="yellow"/>
-        </w:rPr>
-        <w:t>–</w:t>
-      </w:r>
-      <w:r>
-        <w:rPr>
-          <w:b/>
-          <w:bCs/>
-          <w:highlight w:val="yellow"/>
-        </w:rPr>
-        <w:t xml:space="preserve"> Pedido</w:t>
-      </w:r>
-      <w:r>
-        <w:rPr>
-          <w:b/>
-          <w:bCs/>
-        </w:rPr>
-        <w:t xml:space="preserve"> </w:t>
-      </w:r>
-      <w:r>
-        <w:rPr>
-          <w:b/>
-          <w:bCs/>
-        </w:rPr>
-        <w:sym w:font="Wingdings" w:char="F0E0"/>
-      </w:r>
-      <w:r>
-        <w:rPr>
-          <w:b/>
-          <w:bCs/>
-        </w:rPr>
-        <w:t xml:space="preserve"> Tem o mappedBy e cascade</w:t>
-      </w:r>
-    </w:p>
-    <w:p>
-      <w:pPr>
-        <w:jc w:val="both"/>
-        <w:rPr>
-          <w:b/>
-          <w:bCs/>
-          <w:color w:val="FF0000"/>
-          <w:lang w:val="en-US"/>
-        </w:rPr>
-      </w:pPr>
-      <w:r>
-        <w:rPr>
-          <w:b/>
-          <w:bCs/>
-          <w:color w:val="FF0000"/>
-          <w:lang w:val="en-US"/>
-        </w:rPr>
-        <w:t>@OneToOne(mappedBy = "</w:t>
-      </w:r>
-      <w:r>
-        <w:rPr>
-          <w:b/>
-          <w:bCs/>
-          <w:color w:val="0070C0"/>
-          <w:lang w:val="en-US"/>
-        </w:rPr>
-        <w:t>order</w:t>
-      </w:r>
-      <w:r>
-        <w:rPr>
-          <w:b/>
-          <w:bCs/>
-          <w:color w:val="FF0000"/>
-          <w:lang w:val="en-US"/>
-        </w:rPr>
-        <w:t>", cascade = CascadeType.ALL)</w:t>
-      </w:r>
-    </w:p>
-    <w:p>
-      <w:pPr>
-        <w:jc w:val="both"/>
-        <w:rPr>
-          <w:lang w:val="en-US"/>
-        </w:rPr>
-      </w:pPr>
-      <w:r>
-        <w:rPr>
-          <w:lang w:val="en-US"/>
-        </w:rPr>
-        <w:t xml:space="preserve">private </w:t>
-      </w:r>
-      <w:r>
-        <w:rPr>
-          <w:b/>
-          <w:bCs/>
-          <w:color w:val="00B050"/>
-          <w:lang w:val="en-US"/>
-        </w:rPr>
-        <w:t>Payment</w:t>
-      </w:r>
-      <w:r>
-        <w:rPr>
-          <w:color w:val="00B050"/>
-          <w:lang w:val="en-US"/>
-        </w:rPr>
-        <w:t xml:space="preserve"> </w:t>
-      </w:r>
-      <w:r>
-        <w:rPr>
-          <w:lang w:val="en-US"/>
-        </w:rPr>
-        <w:t>payment;</w:t>
-      </w:r>
-    </w:p>
-    <w:p>
-      <w:pPr>
-        <w:jc w:val="both"/>
-        <w:rPr>
-          <w:lang w:val="en-US"/>
-        </w:rPr>
-      </w:pPr>
+      <w:r>
+        <w:t xml:space="preserve">  }</w:t>
+      </w:r>
+    </w:p>
+    <w:p>
+      <w:pPr>
+        <w:jc w:val="both"/>
+        <w:rPr>
+          <w:lang w:val="en-US"/>
+        </w:rPr>
+      </w:pPr>
+      <w:r>
+        <w:t>}</w:t>
+      </w:r>
     </w:p>
     <w:p>
       <w:pPr>

</xml_diff>